<commit_message>
Monday, April 24, 2023, 5:31:23 PM Eastern European Summer Time
</commit_message>
<xml_diff>
--- a/year1-term2/ASM/lb3/звіт.docx
+++ b/year1-term2/ASM/lb3/звіт.docx
@@ -17025,17 +17025,53 @@
     <w:p>
       <w:pPr>
         <w:spacing w:after="0" w:line="360" w:lineRule="auto"/>
-        <w:ind w:firstLine="851"/>
+        <w:jc w:val="center"/>
       </w:pPr>
     </w:p>
     <w:p>
       <w:pPr>
         <w:spacing w:after="0" w:line="360" w:lineRule="auto"/>
-        <w:ind w:firstLine="851"/>
         <w:jc w:val="center"/>
       </w:pPr>
       <w:r>
-        <w:t>Фото</w:t>
+        <w:rPr>
+          <w:noProof/>
+        </w:rPr>
+        <w:drawing>
+          <wp:inline distT="0" distB="0" distL="0" distR="0" wp14:anchorId="2F55A684" wp14:editId="03E1ECE0">
+            <wp:extent cx="4695238" cy="3161905"/>
+            <wp:effectExtent l="0" t="0" r="0" b="635"/>
+            <wp:docPr id="1" name="Рисунок 1"/>
+            <wp:cNvGraphicFramePr>
+              <a:graphicFrameLocks xmlns:a="http://schemas.openxmlformats.org/drawingml/2006/main" noChangeAspect="1"/>
+            </wp:cNvGraphicFramePr>
+            <a:graphic xmlns:a="http://schemas.openxmlformats.org/drawingml/2006/main">
+              <a:graphicData uri="http://schemas.openxmlformats.org/drawingml/2006/picture">
+                <pic:pic xmlns:pic="http://schemas.openxmlformats.org/drawingml/2006/picture">
+                  <pic:nvPicPr>
+                    <pic:cNvPr id="1" name=""/>
+                    <pic:cNvPicPr/>
+                  </pic:nvPicPr>
+                  <pic:blipFill>
+                    <a:blip r:embed="rId6"/>
+                    <a:stretch>
+                      <a:fillRect/>
+                    </a:stretch>
+                  </pic:blipFill>
+                  <pic:spPr>
+                    <a:xfrm>
+                      <a:off x="0" y="0"/>
+                      <a:ext cx="4695238" cy="3161905"/>
+                    </a:xfrm>
+                    <a:prstGeom prst="rect">
+                      <a:avLst/>
+                    </a:prstGeom>
+                  </pic:spPr>
+                </pic:pic>
+              </a:graphicData>
+            </a:graphic>
+          </wp:inline>
+        </w:drawing>
       </w:r>
     </w:p>
     <w:sectPr>

</xml_diff>